<commit_message>
adding notes to agenda document following meeting
</commit_message>
<xml_diff>
--- a/Meetings/Sprint Planning Meeting 11_02.docx
+++ b/Meetings/Sprint Planning Meeting 11_02.docx
@@ -267,7 +267,7 @@
       <w:pPr>
         <w:numPr>
           <w:ilvl w:val="0"/>
-          <w:numId w:val="1"/>
+          <w:numId w:val="2"/>
         </w:numPr>
         <w:spacing w:after="0" w:afterAutospacing="0" w:before="200" w:line="360" w:lineRule="auto"/>
         <w:ind w:left="720" w:hanging="360"/>
@@ -301,7 +301,7 @@
       <w:pPr>
         <w:numPr>
           <w:ilvl w:val="0"/>
-          <w:numId w:val="1"/>
+          <w:numId w:val="2"/>
         </w:numPr>
         <w:spacing w:before="0" w:beforeAutospacing="0" w:line="360" w:lineRule="auto"/>
         <w:ind w:left="720" w:hanging="360"/>
@@ -350,7 +350,7 @@
       <w:pPr>
         <w:numPr>
           <w:ilvl w:val="1"/>
-          <w:numId w:val="1"/>
+          <w:numId w:val="2"/>
         </w:numPr>
         <w:ind w:left="1440" w:hanging="360"/>
         <w:rPr>
@@ -373,7 +373,7 @@
       <w:pPr>
         <w:numPr>
           <w:ilvl w:val="1"/>
-          <w:numId w:val="1"/>
+          <w:numId w:val="2"/>
         </w:numPr>
         <w:ind w:left="1440" w:hanging="360"/>
         <w:rPr>
@@ -396,7 +396,7 @@
       <w:pPr>
         <w:numPr>
           <w:ilvl w:val="1"/>
-          <w:numId w:val="1"/>
+          <w:numId w:val="2"/>
         </w:numPr>
         <w:ind w:left="1440" w:hanging="360"/>
         <w:rPr>
@@ -419,7 +419,7 @@
       <w:pPr>
         <w:numPr>
           <w:ilvl w:val="1"/>
-          <w:numId w:val="1"/>
+          <w:numId w:val="2"/>
         </w:numPr>
         <w:ind w:left="1440" w:hanging="360"/>
         <w:rPr>
@@ -442,7 +442,7 @@
       <w:pPr>
         <w:numPr>
           <w:ilvl w:val="1"/>
-          <w:numId w:val="1"/>
+          <w:numId w:val="2"/>
         </w:numPr>
         <w:ind w:left="1440" w:hanging="360"/>
         <w:rPr>
@@ -465,7 +465,7 @@
       <w:pPr>
         <w:numPr>
           <w:ilvl w:val="1"/>
-          <w:numId w:val="1"/>
+          <w:numId w:val="2"/>
         </w:numPr>
         <w:ind w:left="1440" w:hanging="360"/>
         <w:rPr>
@@ -488,7 +488,7 @@
       <w:pPr>
         <w:numPr>
           <w:ilvl w:val="1"/>
-          <w:numId w:val="1"/>
+          <w:numId w:val="2"/>
         </w:numPr>
         <w:ind w:left="1440" w:hanging="360"/>
         <w:rPr>
@@ -511,7 +511,7 @@
       <w:pPr>
         <w:numPr>
           <w:ilvl w:val="1"/>
-          <w:numId w:val="1"/>
+          <w:numId w:val="2"/>
         </w:numPr>
         <w:ind w:left="1440" w:hanging="360"/>
         <w:rPr>
@@ -547,7 +547,7 @@
       <w:pPr>
         <w:numPr>
           <w:ilvl w:val="0"/>
-          <w:numId w:val="1"/>
+          <w:numId w:val="2"/>
         </w:numPr>
         <w:spacing w:after="0" w:afterAutospacing="0" w:before="200" w:line="360" w:lineRule="auto"/>
         <w:ind w:left="720" w:hanging="360"/>
@@ -573,7 +573,7 @@
       <w:pPr>
         <w:numPr>
           <w:ilvl w:val="0"/>
-          <w:numId w:val="1"/>
+          <w:numId w:val="2"/>
         </w:numPr>
         <w:spacing w:after="0" w:afterAutospacing="0" w:before="0" w:beforeAutospacing="0" w:line="360" w:lineRule="auto"/>
         <w:ind w:left="720" w:hanging="360"/>
@@ -600,7 +600,7 @@
       <w:pPr>
         <w:numPr>
           <w:ilvl w:val="0"/>
-          <w:numId w:val="1"/>
+          <w:numId w:val="2"/>
         </w:numPr>
         <w:spacing w:after="0" w:afterAutospacing="0" w:before="0" w:beforeAutospacing="0" w:line="360" w:lineRule="auto"/>
         <w:ind w:left="720" w:hanging="360"/>
@@ -626,7 +626,7 @@
       <w:pPr>
         <w:numPr>
           <w:ilvl w:val="0"/>
-          <w:numId w:val="1"/>
+          <w:numId w:val="2"/>
         </w:numPr>
         <w:spacing w:after="0" w:afterAutospacing="0" w:before="0" w:beforeAutospacing="0" w:line="360" w:lineRule="auto"/>
         <w:ind w:left="720" w:hanging="360"/>
@@ -652,7 +652,7 @@
       <w:pPr>
         <w:numPr>
           <w:ilvl w:val="0"/>
-          <w:numId w:val="1"/>
+          <w:numId w:val="2"/>
         </w:numPr>
         <w:spacing w:before="0" w:beforeAutospacing="0" w:line="360" w:lineRule="auto"/>
         <w:ind w:left="720" w:hanging="360"/>
@@ -696,7 +696,12 @@
         <w:keepNext w:val="0"/>
         <w:keepLines w:val="0"/>
         <w:spacing w:after="0" w:before="480" w:line="240" w:lineRule="auto"/>
-        <w:rPr/>
+        <w:rPr>
+          <w:rFonts w:ascii="Oswald" w:cs="Oswald" w:eastAsia="Oswald" w:hAnsi="Oswald"/>
+          <w:color w:val="424242"/>
+          <w:sz w:val="28"/>
+          <w:szCs w:val="28"/>
+        </w:rPr>
       </w:pPr>
       <w:bookmarkStart w:colFirst="0" w:colLast="0" w:name="_rlsx4o5b4mpo" w:id="4"/>
       <w:bookmarkEnd w:id="4"/>
@@ -710,10 +715,167 @@
         </w:rPr>
         <w:t xml:space="preserve">NOTES</w:t>
       </w:r>
-      <w:r>
-        <w:rPr>
-          <w:rtl w:val="0"/>
-        </w:rPr>
+    </w:p>
+    <w:p>
+      <w:pPr>
+        <w:numPr>
+          <w:ilvl w:val="0"/>
+          <w:numId w:val="1"/>
+        </w:numPr>
+        <w:ind w:left="720" w:hanging="360"/>
+        <w:rPr>
+          <w:u w:val="none"/>
+        </w:rPr>
+      </w:pPr>
+      <w:r>
+        <w:rPr>
+          <w:rtl w:val="0"/>
+        </w:rPr>
+        <w:t xml:space="preserve">Went through the presentation and agreed who would speak to which slide</w:t>
+      </w:r>
+    </w:p>
+    <w:p>
+      <w:pPr>
+        <w:numPr>
+          <w:ilvl w:val="0"/>
+          <w:numId w:val="1"/>
+        </w:numPr>
+        <w:ind w:left="720" w:hanging="360"/>
+        <w:rPr>
+          <w:u w:val="none"/>
+        </w:rPr>
+      </w:pPr>
+      <w:r>
+        <w:rPr>
+          <w:rtl w:val="0"/>
+        </w:rPr>
+        <w:t xml:space="preserve">Discussion with Ellie &amp; James who confirmed our approach was sound &amp; suggested a couple of extra slides</w:t>
+      </w:r>
+    </w:p>
+    <w:p>
+      <w:pPr>
+        <w:numPr>
+          <w:ilvl w:val="0"/>
+          <w:numId w:val="1"/>
+        </w:numPr>
+        <w:ind w:left="720" w:hanging="360"/>
+        <w:rPr>
+          <w:u w:val="none"/>
+        </w:rPr>
+      </w:pPr>
+      <w:r>
+        <w:rPr>
+          <w:rtl w:val="0"/>
+        </w:rPr>
+        <w:t xml:space="preserve">Agreed next meeting at 2pm to run through.  </w:t>
+      </w:r>
+    </w:p>
+    <w:p>
+      <w:pPr>
+        <w:numPr>
+          <w:ilvl w:val="0"/>
+          <w:numId w:val="1"/>
+        </w:numPr>
+        <w:ind w:left="720" w:hanging="360"/>
+        <w:rPr>
+          <w:u w:val="none"/>
+        </w:rPr>
+      </w:pPr>
+      <w:r>
+        <w:rPr>
+          <w:rtl w:val="0"/>
+        </w:rPr>
+        <w:t xml:space="preserve">Discussed &amp; agreed Scrum roles &amp; agreed:</w:t>
+      </w:r>
+    </w:p>
+    <w:p>
+      <w:pPr>
+        <w:numPr>
+          <w:ilvl w:val="1"/>
+          <w:numId w:val="1"/>
+        </w:numPr>
+        <w:ind w:left="1440" w:hanging="360"/>
+        <w:rPr>
+          <w:u w:val="none"/>
+        </w:rPr>
+      </w:pPr>
+      <w:r>
+        <w:rPr>
+          <w:rtl w:val="0"/>
+        </w:rPr>
+        <w:t xml:space="preserve">Product Owner - all team members</w:t>
+      </w:r>
+    </w:p>
+    <w:p>
+      <w:pPr>
+        <w:numPr>
+          <w:ilvl w:val="1"/>
+          <w:numId w:val="1"/>
+        </w:numPr>
+        <w:ind w:left="1440" w:hanging="360"/>
+        <w:rPr>
+          <w:u w:val="none"/>
+        </w:rPr>
+      </w:pPr>
+      <w:r>
+        <w:rPr>
+          <w:rtl w:val="0"/>
+        </w:rPr>
+        <w:t xml:space="preserve">Scrum Coach &amp; Project manager: Rana</w:t>
+      </w:r>
+    </w:p>
+    <w:p>
+      <w:pPr>
+        <w:numPr>
+          <w:ilvl w:val="1"/>
+          <w:numId w:val="1"/>
+        </w:numPr>
+        <w:ind w:left="1440" w:hanging="360"/>
+        <w:rPr>
+          <w:u w:val="none"/>
+        </w:rPr>
+      </w:pPr>
+      <w:r>
+        <w:rPr>
+          <w:rtl w:val="0"/>
+        </w:rPr>
+        <w:t xml:space="preserve">Frontend Team : Maryam &amp; Rachel; Rana &amp; Alun can pair programme to practise skills</w:t>
+      </w:r>
+    </w:p>
+    <w:p>
+      <w:pPr>
+        <w:numPr>
+          <w:ilvl w:val="1"/>
+          <w:numId w:val="1"/>
+        </w:numPr>
+        <w:ind w:left="1440" w:hanging="360"/>
+        <w:rPr>
+          <w:u w:val="none"/>
+        </w:rPr>
+      </w:pPr>
+      <w:r>
+        <w:rPr>
+          <w:rtl w:val="0"/>
+        </w:rPr>
+        <w:t xml:space="preserve">Backend: Alun &amp; Rana; Rachel keen to develop skills through pair programming</w:t>
+      </w:r>
+    </w:p>
+    <w:p>
+      <w:pPr>
+        <w:numPr>
+          <w:ilvl w:val="1"/>
+          <w:numId w:val="1"/>
+        </w:numPr>
+        <w:ind w:left="1440" w:hanging="360"/>
+        <w:rPr>
+          <w:u w:val="none"/>
+        </w:rPr>
+      </w:pPr>
+      <w:r>
+        <w:rPr>
+          <w:rtl w:val="0"/>
+        </w:rPr>
+        <w:t xml:space="preserve">Testing - all team</w:t>
       </w:r>
     </w:p>
     <w:p>
@@ -751,13 +913,38 @@
       <w:pPr>
         <w:numPr>
           <w:ilvl w:val="0"/>
-          <w:numId w:val="2"/>
-        </w:numPr>
+          <w:numId w:val="3"/>
+        </w:numPr>
+        <w:ind w:left="720" w:hanging="360"/>
+      </w:pPr>
+      <w:r>
+        <w:rPr>
+          <w:rtl w:val="0"/>
+        </w:rPr>
+        <w:t xml:space="preserve"> Each team member to complete own slide and Myriam to tidy up</w:t>
+      </w:r>
+    </w:p>
+    <w:p>
+      <w:pPr>
+        <w:numPr>
+          <w:ilvl w:val="0"/>
+          <w:numId w:val="3"/>
+        </w:numPr>
+        <w:ind w:left="720" w:hanging="360"/>
+      </w:pPr>
+      <w:r>
+        <w:rPr>
+          <w:rtl w:val="0"/>
+        </w:rPr>
+        <w:t xml:space="preserve">Alun &amp; Rachel to start first draft of wireframe &amp; add screen shot to presentation</w:t>
+      </w:r>
+    </w:p>
+    <w:p>
+      <w:pPr>
         <w:spacing w:before="200" w:line="360" w:lineRule="auto"/>
-        <w:ind w:left="720" w:hanging="360"/>
-        <w:rPr>
-          <w:rFonts w:ascii="Source Code Pro" w:cs="Source Code Pro" w:eastAsia="Source Code Pro" w:hAnsi="Source Code Pro"/>
-          <w:b w:val="1"/>
+        <w:ind w:left="720" w:firstLine="0"/>
+        <w:rPr>
+          <w:rFonts w:ascii="Source Code Pro" w:cs="Source Code Pro" w:eastAsia="Source Code Pro" w:hAnsi="Source Code Pro"/>
           <w:color w:val="424242"/>
           <w:sz w:val="20"/>
           <w:szCs w:val="20"/>
@@ -877,6 +1064,116 @@
   <w:abstractNum w:abstractNumId="1">
     <w:lvl w:ilvl="0">
       <w:start w:val="1"/>
+      <w:numFmt w:val="bullet"/>
+      <w:lvlText w:val="●"/>
+      <w:lvlJc w:val="left"/>
+      <w:pPr>
+        <w:ind w:left="720" w:hanging="360"/>
+      </w:pPr>
+      <w:rPr>
+        <w:u w:val="none"/>
+      </w:rPr>
+    </w:lvl>
+    <w:lvl w:ilvl="1">
+      <w:start w:val="1"/>
+      <w:numFmt w:val="bullet"/>
+      <w:lvlText w:val="○"/>
+      <w:lvlJc w:val="left"/>
+      <w:pPr>
+        <w:ind w:left="1440" w:hanging="360"/>
+      </w:pPr>
+      <w:rPr>
+        <w:u w:val="none"/>
+      </w:rPr>
+    </w:lvl>
+    <w:lvl w:ilvl="2">
+      <w:start w:val="1"/>
+      <w:numFmt w:val="bullet"/>
+      <w:lvlText w:val="■"/>
+      <w:lvlJc w:val="left"/>
+      <w:pPr>
+        <w:ind w:left="2160" w:hanging="360"/>
+      </w:pPr>
+      <w:rPr>
+        <w:u w:val="none"/>
+      </w:rPr>
+    </w:lvl>
+    <w:lvl w:ilvl="3">
+      <w:start w:val="1"/>
+      <w:numFmt w:val="bullet"/>
+      <w:lvlText w:val="●"/>
+      <w:lvlJc w:val="left"/>
+      <w:pPr>
+        <w:ind w:left="2880" w:hanging="360"/>
+      </w:pPr>
+      <w:rPr>
+        <w:u w:val="none"/>
+      </w:rPr>
+    </w:lvl>
+    <w:lvl w:ilvl="4">
+      <w:start w:val="1"/>
+      <w:numFmt w:val="bullet"/>
+      <w:lvlText w:val="○"/>
+      <w:lvlJc w:val="left"/>
+      <w:pPr>
+        <w:ind w:left="3600" w:hanging="360"/>
+      </w:pPr>
+      <w:rPr>
+        <w:u w:val="none"/>
+      </w:rPr>
+    </w:lvl>
+    <w:lvl w:ilvl="5">
+      <w:start w:val="1"/>
+      <w:numFmt w:val="bullet"/>
+      <w:lvlText w:val="■"/>
+      <w:lvlJc w:val="left"/>
+      <w:pPr>
+        <w:ind w:left="4320" w:hanging="360"/>
+      </w:pPr>
+      <w:rPr>
+        <w:u w:val="none"/>
+      </w:rPr>
+    </w:lvl>
+    <w:lvl w:ilvl="6">
+      <w:start w:val="1"/>
+      <w:numFmt w:val="bullet"/>
+      <w:lvlText w:val="●"/>
+      <w:lvlJc w:val="left"/>
+      <w:pPr>
+        <w:ind w:left="5040" w:hanging="360"/>
+      </w:pPr>
+      <w:rPr>
+        <w:u w:val="none"/>
+      </w:rPr>
+    </w:lvl>
+    <w:lvl w:ilvl="7">
+      <w:start w:val="1"/>
+      <w:numFmt w:val="bullet"/>
+      <w:lvlText w:val="○"/>
+      <w:lvlJc w:val="left"/>
+      <w:pPr>
+        <w:ind w:left="5760" w:hanging="360"/>
+      </w:pPr>
+      <w:rPr>
+        <w:u w:val="none"/>
+      </w:rPr>
+    </w:lvl>
+    <w:lvl w:ilvl="8">
+      <w:start w:val="1"/>
+      <w:numFmt w:val="bullet"/>
+      <w:lvlText w:val="■"/>
+      <w:lvlJc w:val="left"/>
+      <w:pPr>
+        <w:ind w:left="6480" w:hanging="360"/>
+      </w:pPr>
+      <w:rPr>
+        <w:u w:val="none"/>
+      </w:rPr>
+    </w:lvl>
+  </w:abstractNum>
+  <w:abstractNum w:abstractNumId="2">
+    <w:lvl w:ilvl="0">
+      <w:start w:val="1"/>
       <w:numFmt w:val="decimal"/>
       <w:lvlText w:val="%1."/>
       <w:lvlJc w:val="left"/>
@@ -984,7 +1281,7 @@
       </w:rPr>
     </w:lvl>
   </w:abstractNum>
-  <w:abstractNum w:abstractNumId="2">
+  <w:abstractNum w:abstractNumId="3">
     <w:lvl w:ilvl="0">
       <w:start w:val="1"/>
       <w:numFmt w:val="decimal"/>
@@ -1099,6 +1396,9 @@
   </w:num>
   <w:num w:numId="2">
     <w:abstractNumId w:val="2"/>
+  </w:num>
+  <w:num w:numId="3">
+    <w:abstractNumId w:val="3"/>
   </w:num>
 </w:numbering>
 </file>

</xml_diff>